<commit_message>
SE AGREGARON EVIDENCIA DELA FUNCION OBTENER PROVINCIAS
</commit_message>
<xml_diff>
--- a/placas/PLACA.docx
+++ b/placas/PLACA.docx
@@ -203,6 +203,178 @@
                     <a:xfrm>
                       <a:off x="0" y="0"/>
                       <a:ext cx="2447925" cy="1847850"/>
+                    </a:xfrm>
+                    <a:prstGeom prst="rect">
+                      <a:avLst/>
+                    </a:prstGeom>
+                    <a:noFill/>
+                    <a:ln>
+                      <a:noFill/>
+                    </a:ln>
+                  </pic:spPr>
+                </pic:pic>
+              </a:graphicData>
+            </a:graphic>
+          </wp:inline>
+        </w:drawing>
+      </w:r>
+      <w:r>
+        <w:drawing>
+          <wp:inline distT="0" distB="0" distL="114300" distR="114300">
+            <wp:extent cx="2771775" cy="2447925"/>
+            <wp:effectExtent l="0" t="0" r="9525" b="9525"/>
+            <wp:docPr id="6" name="Imagen 1"/>
+            <wp:cNvGraphicFramePr>
+              <a:graphicFrameLocks xmlns:a="http://schemas.openxmlformats.org/drawingml/2006/main" noChangeAspect="1"/>
+            </wp:cNvGraphicFramePr>
+            <a:graphic xmlns:a="http://schemas.openxmlformats.org/drawingml/2006/main">
+              <a:graphicData uri="http://schemas.openxmlformats.org/drawingml/2006/picture">
+                <pic:pic xmlns:pic="http://schemas.openxmlformats.org/drawingml/2006/picture">
+                  <pic:nvPicPr>
+                    <pic:cNvPr id="6" name="Imagen 1"/>
+                    <pic:cNvPicPr>
+                      <a:picLocks noChangeAspect="1"/>
+                    </pic:cNvPicPr>
+                  </pic:nvPicPr>
+                  <pic:blipFill>
+                    <a:blip r:embed="rId9"/>
+                    <a:stretch>
+                      <a:fillRect/>
+                    </a:stretch>
+                  </pic:blipFill>
+                  <pic:spPr>
+                    <a:xfrm>
+                      <a:off x="0" y="0"/>
+                      <a:ext cx="2771775" cy="2447925"/>
+                    </a:xfrm>
+                    <a:prstGeom prst="rect">
+                      <a:avLst/>
+                    </a:prstGeom>
+                    <a:noFill/>
+                    <a:ln>
+                      <a:noFill/>
+                    </a:ln>
+                  </pic:spPr>
+                </pic:pic>
+              </a:graphicData>
+            </a:graphic>
+          </wp:inline>
+        </w:drawing>
+      </w:r>
+      <w:r>
+        <w:drawing>
+          <wp:inline distT="0" distB="0" distL="114300" distR="114300">
+            <wp:extent cx="2628900" cy="2047875"/>
+            <wp:effectExtent l="0" t="0" r="0" b="9525"/>
+            <wp:docPr id="7" name="Imagen 2"/>
+            <wp:cNvGraphicFramePr>
+              <a:graphicFrameLocks xmlns:a="http://schemas.openxmlformats.org/drawingml/2006/main" noChangeAspect="1"/>
+            </wp:cNvGraphicFramePr>
+            <a:graphic xmlns:a="http://schemas.openxmlformats.org/drawingml/2006/main">
+              <a:graphicData uri="http://schemas.openxmlformats.org/drawingml/2006/picture">
+                <pic:pic xmlns:pic="http://schemas.openxmlformats.org/drawingml/2006/picture">
+                  <pic:nvPicPr>
+                    <pic:cNvPr id="7" name="Imagen 2"/>
+                    <pic:cNvPicPr>
+                      <a:picLocks noChangeAspect="1"/>
+                    </pic:cNvPicPr>
+                  </pic:nvPicPr>
+                  <pic:blipFill>
+                    <a:blip r:embed="rId10"/>
+                    <a:stretch>
+                      <a:fillRect/>
+                    </a:stretch>
+                  </pic:blipFill>
+                  <pic:spPr>
+                    <a:xfrm>
+                      <a:off x="0" y="0"/>
+                      <a:ext cx="2628900" cy="2047875"/>
+                    </a:xfrm>
+                    <a:prstGeom prst="rect">
+                      <a:avLst/>
+                    </a:prstGeom>
+                    <a:noFill/>
+                    <a:ln>
+                      <a:noFill/>
+                    </a:ln>
+                  </pic:spPr>
+                </pic:pic>
+              </a:graphicData>
+            </a:graphic>
+          </wp:inline>
+        </w:drawing>
+      </w:r>
+      <w:r>
+        <w:drawing>
+          <wp:inline distT="0" distB="0" distL="114300" distR="114300">
+            <wp:extent cx="3143250" cy="2314575"/>
+            <wp:effectExtent l="0" t="0" r="0" b="9525"/>
+            <wp:docPr id="8" name="Imagen 3"/>
+            <wp:cNvGraphicFramePr>
+              <a:graphicFrameLocks xmlns:a="http://schemas.openxmlformats.org/drawingml/2006/main" noChangeAspect="1"/>
+            </wp:cNvGraphicFramePr>
+            <a:graphic xmlns:a="http://schemas.openxmlformats.org/drawingml/2006/main">
+              <a:graphicData uri="http://schemas.openxmlformats.org/drawingml/2006/picture">
+                <pic:pic xmlns:pic="http://schemas.openxmlformats.org/drawingml/2006/picture">
+                  <pic:nvPicPr>
+                    <pic:cNvPr id="8" name="Imagen 3"/>
+                    <pic:cNvPicPr>
+                      <a:picLocks noChangeAspect="1"/>
+                    </pic:cNvPicPr>
+                  </pic:nvPicPr>
+                  <pic:blipFill>
+                    <a:blip r:embed="rId11"/>
+                    <a:stretch>
+                      <a:fillRect/>
+                    </a:stretch>
+                  </pic:blipFill>
+                  <pic:spPr>
+                    <a:xfrm>
+                      <a:off x="0" y="0"/>
+                      <a:ext cx="3143250" cy="2314575"/>
+                    </a:xfrm>
+                    <a:prstGeom prst="rect">
+                      <a:avLst/>
+                    </a:prstGeom>
+                    <a:noFill/>
+                    <a:ln>
+                      <a:noFill/>
+                    </a:ln>
+                  </pic:spPr>
+                </pic:pic>
+              </a:graphicData>
+            </a:graphic>
+          </wp:inline>
+        </w:drawing>
+      </w:r>
+      <w:r>
+        <w:drawing>
+          <wp:inline distT="0" distB="0" distL="114300" distR="114300">
+            <wp:extent cx="2552700" cy="2276475"/>
+            <wp:effectExtent l="0" t="0" r="0" b="9525"/>
+            <wp:docPr id="9" name="Imagen 4"/>
+            <wp:cNvGraphicFramePr>
+              <a:graphicFrameLocks xmlns:a="http://schemas.openxmlformats.org/drawingml/2006/main" noChangeAspect="1"/>
+            </wp:cNvGraphicFramePr>
+            <a:graphic xmlns:a="http://schemas.openxmlformats.org/drawingml/2006/main">
+              <a:graphicData uri="http://schemas.openxmlformats.org/drawingml/2006/picture">
+                <pic:pic xmlns:pic="http://schemas.openxmlformats.org/drawingml/2006/picture">
+                  <pic:nvPicPr>
+                    <pic:cNvPr id="9" name="Imagen 4"/>
+                    <pic:cNvPicPr>
+                      <a:picLocks noChangeAspect="1"/>
+                    </pic:cNvPicPr>
+                  </pic:nvPicPr>
+                  <pic:blipFill>
+                    <a:blip r:embed="rId12"/>
+                    <a:stretch>
+                      <a:fillRect/>
+                    </a:stretch>
+                  </pic:blipFill>
+                  <pic:spPr>
+                    <a:xfrm>
+                      <a:off x="0" y="0"/>
+                      <a:ext cx="2552700" cy="2276475"/>
                     </a:xfrm>
                     <a:prstGeom prst="rect">
                       <a:avLst/>

</xml_diff>

<commit_message>
SE CREO LA FUNCION OBTENER VEHICULO Y SE AGREGARON EVIDENCIAS AL DOCX
</commit_message>
<xml_diff>
--- a/placas/PLACA.docx
+++ b/placas/PLACA.docx
@@ -390,8 +390,309 @@
           </wp:inline>
         </w:drawing>
       </w:r>
+      <w:r>
+        <w:drawing>
+          <wp:inline distT="0" distB="0" distL="114300" distR="114300">
+            <wp:extent cx="3895725" cy="3257550"/>
+            <wp:effectExtent l="0" t="0" r="9525" b="0"/>
+            <wp:docPr id="10" name="Imagen 1"/>
+            <wp:cNvGraphicFramePr>
+              <a:graphicFrameLocks xmlns:a="http://schemas.openxmlformats.org/drawingml/2006/main" noChangeAspect="1"/>
+            </wp:cNvGraphicFramePr>
+            <a:graphic xmlns:a="http://schemas.openxmlformats.org/drawingml/2006/main">
+              <a:graphicData uri="http://schemas.openxmlformats.org/drawingml/2006/picture">
+                <pic:pic xmlns:pic="http://schemas.openxmlformats.org/drawingml/2006/picture">
+                  <pic:nvPicPr>
+                    <pic:cNvPr id="10" name="Imagen 1"/>
+                    <pic:cNvPicPr>
+                      <a:picLocks noChangeAspect="1"/>
+                    </pic:cNvPicPr>
+                  </pic:nvPicPr>
+                  <pic:blipFill>
+                    <a:blip r:embed="rId13"/>
+                    <a:stretch>
+                      <a:fillRect/>
+                    </a:stretch>
+                  </pic:blipFill>
+                  <pic:spPr>
+                    <a:xfrm>
+                      <a:off x="0" y="0"/>
+                      <a:ext cx="3895725" cy="3257550"/>
+                    </a:xfrm>
+                    <a:prstGeom prst="rect">
+                      <a:avLst/>
+                    </a:prstGeom>
+                    <a:noFill/>
+                    <a:ln>
+                      <a:noFill/>
+                    </a:ln>
+                  </pic:spPr>
+                </pic:pic>
+              </a:graphicData>
+            </a:graphic>
+          </wp:inline>
+        </w:drawing>
+      </w:r>
+      <w:r>
+        <w:drawing>
+          <wp:inline distT="0" distB="0" distL="114300" distR="114300">
+            <wp:extent cx="3429000" cy="2695575"/>
+            <wp:effectExtent l="0" t="0" r="0" b="9525"/>
+            <wp:docPr id="11" name="Imagen 2"/>
+            <wp:cNvGraphicFramePr>
+              <a:graphicFrameLocks xmlns:a="http://schemas.openxmlformats.org/drawingml/2006/main" noChangeAspect="1"/>
+            </wp:cNvGraphicFramePr>
+            <a:graphic xmlns:a="http://schemas.openxmlformats.org/drawingml/2006/main">
+              <a:graphicData uri="http://schemas.openxmlformats.org/drawingml/2006/picture">
+                <pic:pic xmlns:pic="http://schemas.openxmlformats.org/drawingml/2006/picture">
+                  <pic:nvPicPr>
+                    <pic:cNvPr id="11" name="Imagen 2"/>
+                    <pic:cNvPicPr>
+                      <a:picLocks noChangeAspect="1"/>
+                    </pic:cNvPicPr>
+                  </pic:nvPicPr>
+                  <pic:blipFill>
+                    <a:blip r:embed="rId14"/>
+                    <a:stretch>
+                      <a:fillRect/>
+                    </a:stretch>
+                  </pic:blipFill>
+                  <pic:spPr>
+                    <a:xfrm>
+                      <a:off x="0" y="0"/>
+                      <a:ext cx="3429000" cy="2695575"/>
+                    </a:xfrm>
+                    <a:prstGeom prst="rect">
+                      <a:avLst/>
+                    </a:prstGeom>
+                    <a:noFill/>
+                    <a:ln>
+                      <a:noFill/>
+                    </a:ln>
+                  </pic:spPr>
+                </pic:pic>
+              </a:graphicData>
+            </a:graphic>
+          </wp:inline>
+        </w:drawing>
+      </w:r>
+      <w:r>
+        <w:drawing>
+          <wp:inline distT="0" distB="0" distL="114300" distR="114300">
+            <wp:extent cx="4181475" cy="3067050"/>
+            <wp:effectExtent l="0" t="0" r="9525" b="0"/>
+            <wp:docPr id="12" name="Imagen 3"/>
+            <wp:cNvGraphicFramePr>
+              <a:graphicFrameLocks xmlns:a="http://schemas.openxmlformats.org/drawingml/2006/main" noChangeAspect="1"/>
+            </wp:cNvGraphicFramePr>
+            <a:graphic xmlns:a="http://schemas.openxmlformats.org/drawingml/2006/main">
+              <a:graphicData uri="http://schemas.openxmlformats.org/drawingml/2006/picture">
+                <pic:pic xmlns:pic="http://schemas.openxmlformats.org/drawingml/2006/picture">
+                  <pic:nvPicPr>
+                    <pic:cNvPr id="12" name="Imagen 3"/>
+                    <pic:cNvPicPr>
+                      <a:picLocks noChangeAspect="1"/>
+                    </pic:cNvPicPr>
+                  </pic:nvPicPr>
+                  <pic:blipFill>
+                    <a:blip r:embed="rId15"/>
+                    <a:stretch>
+                      <a:fillRect/>
+                    </a:stretch>
+                  </pic:blipFill>
+                  <pic:spPr>
+                    <a:xfrm>
+                      <a:off x="0" y="0"/>
+                      <a:ext cx="4181475" cy="3067050"/>
+                    </a:xfrm>
+                    <a:prstGeom prst="rect">
+                      <a:avLst/>
+                    </a:prstGeom>
+                    <a:noFill/>
+                    <a:ln>
+                      <a:noFill/>
+                    </a:ln>
+                  </pic:spPr>
+                </pic:pic>
+              </a:graphicData>
+            </a:graphic>
+          </wp:inline>
+        </w:drawing>
+      </w:r>
+      <w:r>
+        <w:drawing>
+          <wp:inline distT="0" distB="0" distL="114300" distR="114300">
+            <wp:extent cx="3438525" cy="2762250"/>
+            <wp:effectExtent l="0" t="0" r="9525" b="0"/>
+            <wp:docPr id="13" name="Imagen 4"/>
+            <wp:cNvGraphicFramePr>
+              <a:graphicFrameLocks xmlns:a="http://schemas.openxmlformats.org/drawingml/2006/main" noChangeAspect="1"/>
+            </wp:cNvGraphicFramePr>
+            <a:graphic xmlns:a="http://schemas.openxmlformats.org/drawingml/2006/main">
+              <a:graphicData uri="http://schemas.openxmlformats.org/drawingml/2006/picture">
+                <pic:pic xmlns:pic="http://schemas.openxmlformats.org/drawingml/2006/picture">
+                  <pic:nvPicPr>
+                    <pic:cNvPr id="13" name="Imagen 4"/>
+                    <pic:cNvPicPr>
+                      <a:picLocks noChangeAspect="1"/>
+                    </pic:cNvPicPr>
+                  </pic:nvPicPr>
+                  <pic:blipFill>
+                    <a:blip r:embed="rId16"/>
+                    <a:stretch>
+                      <a:fillRect/>
+                    </a:stretch>
+                  </pic:blipFill>
+                  <pic:spPr>
+                    <a:xfrm>
+                      <a:off x="0" y="0"/>
+                      <a:ext cx="3438525" cy="2762250"/>
+                    </a:xfrm>
+                    <a:prstGeom prst="rect">
+                      <a:avLst/>
+                    </a:prstGeom>
+                    <a:noFill/>
+                    <a:ln>
+                      <a:noFill/>
+                    </a:ln>
+                  </pic:spPr>
+                </pic:pic>
+              </a:graphicData>
+            </a:graphic>
+          </wp:inline>
+        </w:drawing>
+      </w:r>
+      <w:r>
+        <w:drawing>
+          <wp:inline distT="0" distB="0" distL="114300" distR="114300">
+            <wp:extent cx="3533775" cy="2695575"/>
+            <wp:effectExtent l="0" t="0" r="9525" b="9525"/>
+            <wp:docPr id="14" name="Imagen 5"/>
+            <wp:cNvGraphicFramePr>
+              <a:graphicFrameLocks xmlns:a="http://schemas.openxmlformats.org/drawingml/2006/main" noChangeAspect="1"/>
+            </wp:cNvGraphicFramePr>
+            <a:graphic xmlns:a="http://schemas.openxmlformats.org/drawingml/2006/main">
+              <a:graphicData uri="http://schemas.openxmlformats.org/drawingml/2006/picture">
+                <pic:pic xmlns:pic="http://schemas.openxmlformats.org/drawingml/2006/picture">
+                  <pic:nvPicPr>
+                    <pic:cNvPr id="14" name="Imagen 5"/>
+                    <pic:cNvPicPr>
+                      <a:picLocks noChangeAspect="1"/>
+                    </pic:cNvPicPr>
+                  </pic:nvPicPr>
+                  <pic:blipFill>
+                    <a:blip r:embed="rId17"/>
+                    <a:stretch>
+                      <a:fillRect/>
+                    </a:stretch>
+                  </pic:blipFill>
+                  <pic:spPr>
+                    <a:xfrm>
+                      <a:off x="0" y="0"/>
+                      <a:ext cx="3533775" cy="2695575"/>
+                    </a:xfrm>
+                    <a:prstGeom prst="rect">
+                      <a:avLst/>
+                    </a:prstGeom>
+                    <a:noFill/>
+                    <a:ln>
+                      <a:noFill/>
+                    </a:ln>
+                  </pic:spPr>
+                </pic:pic>
+              </a:graphicData>
+            </a:graphic>
+          </wp:inline>
+        </w:drawing>
+      </w:r>
+      <w:r>
+        <w:drawing>
+          <wp:inline distT="0" distB="0" distL="114300" distR="114300">
+            <wp:extent cx="4133850" cy="2924175"/>
+            <wp:effectExtent l="0" t="0" r="0" b="9525"/>
+            <wp:docPr id="16" name="Imagen 7"/>
+            <wp:cNvGraphicFramePr>
+              <a:graphicFrameLocks xmlns:a="http://schemas.openxmlformats.org/drawingml/2006/main" noChangeAspect="1"/>
+            </wp:cNvGraphicFramePr>
+            <a:graphic xmlns:a="http://schemas.openxmlformats.org/drawingml/2006/main">
+              <a:graphicData uri="http://schemas.openxmlformats.org/drawingml/2006/picture">
+                <pic:pic xmlns:pic="http://schemas.openxmlformats.org/drawingml/2006/picture">
+                  <pic:nvPicPr>
+                    <pic:cNvPr id="16" name="Imagen 7"/>
+                    <pic:cNvPicPr>
+                      <a:picLocks noChangeAspect="1"/>
+                    </pic:cNvPicPr>
+                  </pic:nvPicPr>
+                  <pic:blipFill>
+                    <a:blip r:embed="rId18"/>
+                    <a:stretch>
+                      <a:fillRect/>
+                    </a:stretch>
+                  </pic:blipFill>
+                  <pic:spPr>
+                    <a:xfrm>
+                      <a:off x="0" y="0"/>
+                      <a:ext cx="4133850" cy="2924175"/>
+                    </a:xfrm>
+                    <a:prstGeom prst="rect">
+                      <a:avLst/>
+                    </a:prstGeom>
+                    <a:noFill/>
+                    <a:ln>
+                      <a:noFill/>
+                    </a:ln>
+                  </pic:spPr>
+                </pic:pic>
+              </a:graphicData>
+            </a:graphic>
+          </wp:inline>
+        </w:drawing>
+      </w:r>
       <w:bookmarkStart w:id="0" w:name="_GoBack"/>
       <w:bookmarkEnd w:id="0"/>
+      <w:r>
+        <w:drawing>
+          <wp:inline distT="0" distB="0" distL="114300" distR="114300">
+            <wp:extent cx="3067050" cy="2971800"/>
+            <wp:effectExtent l="0" t="0" r="0" b="0"/>
+            <wp:docPr id="17" name="Imagen 8"/>
+            <wp:cNvGraphicFramePr>
+              <a:graphicFrameLocks xmlns:a="http://schemas.openxmlformats.org/drawingml/2006/main" noChangeAspect="1"/>
+            </wp:cNvGraphicFramePr>
+            <a:graphic xmlns:a="http://schemas.openxmlformats.org/drawingml/2006/main">
+              <a:graphicData uri="http://schemas.openxmlformats.org/drawingml/2006/picture">
+                <pic:pic xmlns:pic="http://schemas.openxmlformats.org/drawingml/2006/picture">
+                  <pic:nvPicPr>
+                    <pic:cNvPr id="17" name="Imagen 8"/>
+                    <pic:cNvPicPr>
+                      <a:picLocks noChangeAspect="1"/>
+                    </pic:cNvPicPr>
+                  </pic:nvPicPr>
+                  <pic:blipFill>
+                    <a:blip r:embed="rId19"/>
+                    <a:stretch>
+                      <a:fillRect/>
+                    </a:stretch>
+                  </pic:blipFill>
+                  <pic:spPr>
+                    <a:xfrm>
+                      <a:off x="0" y="0"/>
+                      <a:ext cx="3067050" cy="2971800"/>
+                    </a:xfrm>
+                    <a:prstGeom prst="rect">
+                      <a:avLst/>
+                    </a:prstGeom>
+                    <a:noFill/>
+                    <a:ln>
+                      <a:noFill/>
+                    </a:ln>
+                  </pic:spPr>
+                </pic:pic>
+              </a:graphicData>
+            </a:graphic>
+          </wp:inline>
+        </w:drawing>
+      </w:r>
     </w:p>
     <w:sectPr>
       <w:pgSz w:w="11906" w:h="16838"/>
@@ -479,7 +780,7 @@
     <w:lsdException w:qFormat="1" w:unhideWhenUsed="0" w:uiPriority="0" w:semiHidden="0" w:name="Title"/>
     <w:lsdException w:unhideWhenUsed="0" w:uiPriority="0" w:semiHidden="0" w:name="Closing"/>
     <w:lsdException w:unhideWhenUsed="0" w:uiPriority="0" w:semiHidden="0" w:name="Signature"/>
-    <w:lsdException w:unhideWhenUsed="0" w:uiPriority="0" w:name="Default Paragraph Font"/>
+    <w:lsdException w:qFormat="1" w:unhideWhenUsed="0" w:uiPriority="0" w:name="Default Paragraph Font"/>
     <w:lsdException w:unhideWhenUsed="0" w:uiPriority="0" w:semiHidden="0" w:name="Body Text"/>
     <w:lsdException w:unhideWhenUsed="0" w:uiPriority="0" w:semiHidden="0" w:name="Body Text Indent"/>
     <w:lsdException w:unhideWhenUsed="0" w:uiPriority="0" w:semiHidden="0" w:name="List Continue"/>
@@ -577,6 +878,7 @@
   <w:style w:type="character" w:default="1" w:styleId="2">
     <w:name w:val="Default Paragraph Font"/>
     <w:semiHidden/>
+    <w:qFormat/>
     <w:uiPriority w:val="0"/>
   </w:style>
   <w:style w:type="table" w:default="1" w:styleId="3">

</xml_diff>

<commit_message>
se agrego la funcion y boton limpiar , la cual como dice su nombre LIMPIA  y se agregaron evidencias de su correcto funcionamiento
</commit_message>
<xml_diff>
--- a/placas/PLACA.docx
+++ b/placas/PLACA.docx
@@ -648,8 +648,6 @@
           </wp:inline>
         </w:drawing>
       </w:r>
-      <w:bookmarkStart w:id="0" w:name="_GoBack"/>
-      <w:bookmarkEnd w:id="0"/>
       <w:r>
         <w:drawing>
           <wp:inline distT="0" distB="0" distL="114300" distR="114300">
@@ -693,6 +691,311 @@
           </wp:inline>
         </w:drawing>
       </w:r>
+    </w:p>
+    <w:p>
+      <w:r>
+        <w:drawing>
+          <wp:inline distT="0" distB="0" distL="114300" distR="114300">
+            <wp:extent cx="2505075" cy="3381375"/>
+            <wp:effectExtent l="0" t="0" r="9525" b="9525"/>
+            <wp:docPr id="15" name="Imagen 1"/>
+            <wp:cNvGraphicFramePr>
+              <a:graphicFrameLocks xmlns:a="http://schemas.openxmlformats.org/drawingml/2006/main" noChangeAspect="1"/>
+            </wp:cNvGraphicFramePr>
+            <a:graphic xmlns:a="http://schemas.openxmlformats.org/drawingml/2006/main">
+              <a:graphicData uri="http://schemas.openxmlformats.org/drawingml/2006/picture">
+                <pic:pic xmlns:pic="http://schemas.openxmlformats.org/drawingml/2006/picture">
+                  <pic:nvPicPr>
+                    <pic:cNvPr id="15" name="Imagen 1"/>
+                    <pic:cNvPicPr>
+                      <a:picLocks noChangeAspect="1"/>
+                    </pic:cNvPicPr>
+                  </pic:nvPicPr>
+                  <pic:blipFill>
+                    <a:blip r:embed="rId20"/>
+                    <a:stretch>
+                      <a:fillRect/>
+                    </a:stretch>
+                  </pic:blipFill>
+                  <pic:spPr>
+                    <a:xfrm>
+                      <a:off x="0" y="0"/>
+                      <a:ext cx="2505075" cy="3381375"/>
+                    </a:xfrm>
+                    <a:prstGeom prst="rect">
+                      <a:avLst/>
+                    </a:prstGeom>
+                    <a:noFill/>
+                    <a:ln>
+                      <a:noFill/>
+                    </a:ln>
+                  </pic:spPr>
+                </pic:pic>
+              </a:graphicData>
+            </a:graphic>
+          </wp:inline>
+        </w:drawing>
+      </w:r>
+      <w:r>
+        <w:drawing>
+          <wp:inline distT="0" distB="0" distL="114300" distR="114300">
+            <wp:extent cx="3248025" cy="3076575"/>
+            <wp:effectExtent l="0" t="0" r="9525" b="9525"/>
+            <wp:docPr id="18" name="Imagen 2"/>
+            <wp:cNvGraphicFramePr>
+              <a:graphicFrameLocks xmlns:a="http://schemas.openxmlformats.org/drawingml/2006/main" noChangeAspect="1"/>
+            </wp:cNvGraphicFramePr>
+            <a:graphic xmlns:a="http://schemas.openxmlformats.org/drawingml/2006/main">
+              <a:graphicData uri="http://schemas.openxmlformats.org/drawingml/2006/picture">
+                <pic:pic xmlns:pic="http://schemas.openxmlformats.org/drawingml/2006/picture">
+                  <pic:nvPicPr>
+                    <pic:cNvPr id="18" name="Imagen 2"/>
+                    <pic:cNvPicPr>
+                      <a:picLocks noChangeAspect="1"/>
+                    </pic:cNvPicPr>
+                  </pic:nvPicPr>
+                  <pic:blipFill>
+                    <a:blip r:embed="rId21"/>
+                    <a:stretch>
+                      <a:fillRect/>
+                    </a:stretch>
+                  </pic:blipFill>
+                  <pic:spPr>
+                    <a:xfrm>
+                      <a:off x="0" y="0"/>
+                      <a:ext cx="3248025" cy="3076575"/>
+                    </a:xfrm>
+                    <a:prstGeom prst="rect">
+                      <a:avLst/>
+                    </a:prstGeom>
+                    <a:noFill/>
+                    <a:ln>
+                      <a:noFill/>
+                    </a:ln>
+                  </pic:spPr>
+                </pic:pic>
+              </a:graphicData>
+            </a:graphic>
+          </wp:inline>
+        </w:drawing>
+      </w:r>
+      <w:r>
+        <w:drawing>
+          <wp:inline distT="0" distB="0" distL="114300" distR="114300">
+            <wp:extent cx="3971925" cy="2914650"/>
+            <wp:effectExtent l="0" t="0" r="9525" b="0"/>
+            <wp:docPr id="19" name="Imagen 3"/>
+            <wp:cNvGraphicFramePr>
+              <a:graphicFrameLocks xmlns:a="http://schemas.openxmlformats.org/drawingml/2006/main" noChangeAspect="1"/>
+            </wp:cNvGraphicFramePr>
+            <a:graphic xmlns:a="http://schemas.openxmlformats.org/drawingml/2006/main">
+              <a:graphicData uri="http://schemas.openxmlformats.org/drawingml/2006/picture">
+                <pic:pic xmlns:pic="http://schemas.openxmlformats.org/drawingml/2006/picture">
+                  <pic:nvPicPr>
+                    <pic:cNvPr id="19" name="Imagen 3"/>
+                    <pic:cNvPicPr>
+                      <a:picLocks noChangeAspect="1"/>
+                    </pic:cNvPicPr>
+                  </pic:nvPicPr>
+                  <pic:blipFill>
+                    <a:blip r:embed="rId22"/>
+                    <a:stretch>
+                      <a:fillRect/>
+                    </a:stretch>
+                  </pic:blipFill>
+                  <pic:spPr>
+                    <a:xfrm>
+                      <a:off x="0" y="0"/>
+                      <a:ext cx="3971925" cy="2914650"/>
+                    </a:xfrm>
+                    <a:prstGeom prst="rect">
+                      <a:avLst/>
+                    </a:prstGeom>
+                    <a:noFill/>
+                    <a:ln>
+                      <a:noFill/>
+                    </a:ln>
+                  </pic:spPr>
+                </pic:pic>
+              </a:graphicData>
+            </a:graphic>
+          </wp:inline>
+        </w:drawing>
+      </w:r>
+      <w:r>
+        <w:drawing>
+          <wp:inline distT="0" distB="0" distL="114300" distR="114300">
+            <wp:extent cx="2333625" cy="1409700"/>
+            <wp:effectExtent l="0" t="0" r="9525" b="0"/>
+            <wp:docPr id="20" name="Imagen 4"/>
+            <wp:cNvGraphicFramePr>
+              <a:graphicFrameLocks xmlns:a="http://schemas.openxmlformats.org/drawingml/2006/main" noChangeAspect="1"/>
+            </wp:cNvGraphicFramePr>
+            <a:graphic xmlns:a="http://schemas.openxmlformats.org/drawingml/2006/main">
+              <a:graphicData uri="http://schemas.openxmlformats.org/drawingml/2006/picture">
+                <pic:pic xmlns:pic="http://schemas.openxmlformats.org/drawingml/2006/picture">
+                  <pic:nvPicPr>
+                    <pic:cNvPr id="20" name="Imagen 4"/>
+                    <pic:cNvPicPr>
+                      <a:picLocks noChangeAspect="1"/>
+                    </pic:cNvPicPr>
+                  </pic:nvPicPr>
+                  <pic:blipFill>
+                    <a:blip r:embed="rId23"/>
+                    <a:stretch>
+                      <a:fillRect/>
+                    </a:stretch>
+                  </pic:blipFill>
+                  <pic:spPr>
+                    <a:xfrm>
+                      <a:off x="0" y="0"/>
+                      <a:ext cx="2333625" cy="1409700"/>
+                    </a:xfrm>
+                    <a:prstGeom prst="rect">
+                      <a:avLst/>
+                    </a:prstGeom>
+                    <a:noFill/>
+                    <a:ln>
+                      <a:noFill/>
+                    </a:ln>
+                  </pic:spPr>
+                </pic:pic>
+              </a:graphicData>
+            </a:graphic>
+          </wp:inline>
+        </w:drawing>
+      </w:r>
+      <w:r>
+        <w:drawing>
+          <wp:inline distT="0" distB="0" distL="114300" distR="114300">
+            <wp:extent cx="3057525" cy="2085975"/>
+            <wp:effectExtent l="0" t="0" r="9525" b="9525"/>
+            <wp:docPr id="21" name="Imagen 5"/>
+            <wp:cNvGraphicFramePr>
+              <a:graphicFrameLocks xmlns:a="http://schemas.openxmlformats.org/drawingml/2006/main" noChangeAspect="1"/>
+            </wp:cNvGraphicFramePr>
+            <a:graphic xmlns:a="http://schemas.openxmlformats.org/drawingml/2006/main">
+              <a:graphicData uri="http://schemas.openxmlformats.org/drawingml/2006/picture">
+                <pic:pic xmlns:pic="http://schemas.openxmlformats.org/drawingml/2006/picture">
+                  <pic:nvPicPr>
+                    <pic:cNvPr id="21" name="Imagen 5"/>
+                    <pic:cNvPicPr>
+                      <a:picLocks noChangeAspect="1"/>
+                    </pic:cNvPicPr>
+                  </pic:nvPicPr>
+                  <pic:blipFill>
+                    <a:blip r:embed="rId24"/>
+                    <a:stretch>
+                      <a:fillRect/>
+                    </a:stretch>
+                  </pic:blipFill>
+                  <pic:spPr>
+                    <a:xfrm>
+                      <a:off x="0" y="0"/>
+                      <a:ext cx="3057525" cy="2085975"/>
+                    </a:xfrm>
+                    <a:prstGeom prst="rect">
+                      <a:avLst/>
+                    </a:prstGeom>
+                    <a:noFill/>
+                    <a:ln>
+                      <a:noFill/>
+                    </a:ln>
+                  </pic:spPr>
+                </pic:pic>
+              </a:graphicData>
+            </a:graphic>
+          </wp:inline>
+        </w:drawing>
+      </w:r>
+      <w:r>
+        <w:drawing>
+          <wp:inline distT="0" distB="0" distL="114300" distR="114300">
+            <wp:extent cx="2847975" cy="1543050"/>
+            <wp:effectExtent l="0" t="0" r="9525" b="0"/>
+            <wp:docPr id="22" name="Imagen 6"/>
+            <wp:cNvGraphicFramePr>
+              <a:graphicFrameLocks xmlns:a="http://schemas.openxmlformats.org/drawingml/2006/main" noChangeAspect="1"/>
+            </wp:cNvGraphicFramePr>
+            <a:graphic xmlns:a="http://schemas.openxmlformats.org/drawingml/2006/main">
+              <a:graphicData uri="http://schemas.openxmlformats.org/drawingml/2006/picture">
+                <pic:pic xmlns:pic="http://schemas.openxmlformats.org/drawingml/2006/picture">
+                  <pic:nvPicPr>
+                    <pic:cNvPr id="22" name="Imagen 6"/>
+                    <pic:cNvPicPr>
+                      <a:picLocks noChangeAspect="1"/>
+                    </pic:cNvPicPr>
+                  </pic:nvPicPr>
+                  <pic:blipFill>
+                    <a:blip r:embed="rId25"/>
+                    <a:stretch>
+                      <a:fillRect/>
+                    </a:stretch>
+                  </pic:blipFill>
+                  <pic:spPr>
+                    <a:xfrm>
+                      <a:off x="0" y="0"/>
+                      <a:ext cx="2847975" cy="1543050"/>
+                    </a:xfrm>
+                    <a:prstGeom prst="rect">
+                      <a:avLst/>
+                    </a:prstGeom>
+                    <a:noFill/>
+                    <a:ln>
+                      <a:noFill/>
+                    </a:ln>
+                  </pic:spPr>
+                </pic:pic>
+              </a:graphicData>
+            </a:graphic>
+          </wp:inline>
+        </w:drawing>
+      </w:r>
+      <w:r>
+        <w:drawing>
+          <wp:inline distT="0" distB="0" distL="114300" distR="114300">
+            <wp:extent cx="3457575" cy="1609725"/>
+            <wp:effectExtent l="0" t="0" r="9525" b="9525"/>
+            <wp:docPr id="23" name="Imagen 7"/>
+            <wp:cNvGraphicFramePr>
+              <a:graphicFrameLocks xmlns:a="http://schemas.openxmlformats.org/drawingml/2006/main" noChangeAspect="1"/>
+            </wp:cNvGraphicFramePr>
+            <a:graphic xmlns:a="http://schemas.openxmlformats.org/drawingml/2006/main">
+              <a:graphicData uri="http://schemas.openxmlformats.org/drawingml/2006/picture">
+                <pic:pic xmlns:pic="http://schemas.openxmlformats.org/drawingml/2006/picture">
+                  <pic:nvPicPr>
+                    <pic:cNvPr id="23" name="Imagen 7"/>
+                    <pic:cNvPicPr>
+                      <a:picLocks noChangeAspect="1"/>
+                    </pic:cNvPicPr>
+                  </pic:nvPicPr>
+                  <pic:blipFill>
+                    <a:blip r:embed="rId26"/>
+                    <a:stretch>
+                      <a:fillRect/>
+                    </a:stretch>
+                  </pic:blipFill>
+                  <pic:spPr>
+                    <a:xfrm>
+                      <a:off x="0" y="0"/>
+                      <a:ext cx="3457575" cy="1609725"/>
+                    </a:xfrm>
+                    <a:prstGeom prst="rect">
+                      <a:avLst/>
+                    </a:prstGeom>
+                    <a:noFill/>
+                    <a:ln>
+                      <a:noFill/>
+                    </a:ln>
+                  </pic:spPr>
+                </pic:pic>
+              </a:graphicData>
+            </a:graphic>
+          </wp:inline>
+        </w:drawing>
+      </w:r>
+      <w:bookmarkStart w:id="0" w:name="_GoBack"/>
+      <w:bookmarkEnd w:id="0"/>
     </w:p>
     <w:sectPr>
       <w:pgSz w:w="11906" w:h="16838"/>

</xml_diff>